<commit_message>
windows instrucions and proffitt contributions
</commit_message>
<xml_diff>
--- a/README.docx
+++ b/README.docx
@@ -1,6 +1,6 @@
 
 <file path=word/document.xml><?xml version="1.0" encoding="utf-8"?>
-<w:document xmlns:wpc="http://schemas.microsoft.com/office/word/2010/wordprocessingCanvas" xmlns:mo="http://schemas.microsoft.com/office/mac/office/2008/main" xmlns:mc="http://schemas.openxmlformats.org/markup-compatibility/2006" xmlns:mv="urn:schemas-microsoft-com:mac:vml" xmlns:o="urn:schemas-microsoft-com:office:office" xmlns:r="http://schemas.openxmlformats.org/officeDocument/2006/relationships" xmlns:m="http://schemas.openxmlformats.org/officeDocument/2006/math" xmlns:v="urn:schemas-microsoft-com:vml" xmlns:wp14="http://schemas.microsoft.com/office/word/2010/wordprocessingDrawing" xmlns:wp="http://schemas.openxmlformats.org/drawingml/2006/wordprocessingDrawing" xmlns:w10="urn:schemas-microsoft-com:office:word" xmlns:w="http://schemas.openxmlformats.org/wordprocessingml/2006/main" xmlns:w14="http://schemas.microsoft.com/office/word/2010/wordml" xmlns:w15="http://schemas.microsoft.com/office/word/2012/wordml" xmlns:wpg="http://schemas.microsoft.com/office/word/2010/wordprocessingGroup" xmlns:wpi="http://schemas.microsoft.com/office/word/2010/wordprocessingInk" xmlns:wne="http://schemas.microsoft.com/office/word/2006/wordml" xmlns:wps="http://schemas.microsoft.com/office/word/2010/wordprocessingShape" mc:Ignorable="w14 w15 wp14">
+<w:document xmlns:wpc="http://schemas.microsoft.com/office/word/2010/wordprocessingCanvas" xmlns:cx="http://schemas.microsoft.com/office/drawing/2014/chartex" xmlns:cx1="http://schemas.microsoft.com/office/drawing/2015/9/8/chartex" xmlns:cx2="http://schemas.microsoft.com/office/drawing/2015/10/21/chartex" xmlns:cx3="http://schemas.microsoft.com/office/drawing/2016/5/9/chartex" xmlns:cx4="http://schemas.microsoft.com/office/drawing/2016/5/10/chartex" xmlns:cx5="http://schemas.microsoft.com/office/drawing/2016/5/11/chartex" xmlns:mc="http://schemas.openxmlformats.org/markup-compatibility/2006" xmlns:o="urn:schemas-microsoft-com:office:office" xmlns:r="http://schemas.openxmlformats.org/officeDocument/2006/relationships" xmlns:m="http://schemas.openxmlformats.org/officeDocument/2006/math" xmlns:v="urn:schemas-microsoft-com:vml" xmlns:wp14="http://schemas.microsoft.com/office/word/2010/wordprocessingDrawing" xmlns:wp="http://schemas.openxmlformats.org/drawingml/2006/wordprocessingDrawing" xmlns:w10="urn:schemas-microsoft-com:office:word" xmlns:w="http://schemas.openxmlformats.org/wordprocessingml/2006/main" xmlns:w14="http://schemas.microsoft.com/office/word/2010/wordml" xmlns:w15="http://schemas.microsoft.com/office/word/2012/wordml" xmlns:w16se="http://schemas.microsoft.com/office/word/2015/wordml/symex" xmlns:wpg="http://schemas.microsoft.com/office/word/2010/wordprocessingGroup" xmlns:wpi="http://schemas.microsoft.com/office/word/2010/wordprocessingInk" xmlns:wne="http://schemas.microsoft.com/office/word/2006/wordml" xmlns:wps="http://schemas.microsoft.com/office/word/2010/wordprocessingShape" mc:Ignorable="w14 w15 w16se wp14">
   <w:body>
     <w:p>
       <w:r>
@@ -42,12 +42,7 @@
     </w:p>
     <w:p>
       <w:r>
-        <w:t>To in</w:t>
-      </w:r>
-      <w:bookmarkStart w:id="0" w:name="_GoBack"/>
-      <w:bookmarkEnd w:id="0"/>
-      <w:r>
-        <w:t>stall Haskell, follow the instructions from the following site:</w:t>
+        <w:t>To install Haskell, follow the instructions from the following site:</w:t>
       </w:r>
     </w:p>
     <w:p>
@@ -131,38 +126,72 @@
         <w:t xml:space="preserve"> </w:t>
       </w:r>
       <w:r>
-        <w:t xml:space="preserve">in the root directory of the project. This will create the executable. Then, to start the program, </w:t>
-      </w:r>
-      <w:proofErr w:type="gramStart"/>
-      <w:r>
-        <w:t xml:space="preserve">run </w:t>
+        <w:t xml:space="preserve">in the root directory of the project. This will create the executable. Then, to start the program, run </w:t>
       </w:r>
       <w:r>
         <w:rPr>
           <w:rFonts w:ascii="Courier New" w:hAnsi="Courier New" w:cs="Courier New"/>
           <w:sz w:val="22"/>
         </w:rPr>
-        <w:t>.</w:t>
-      </w:r>
-      <w:proofErr w:type="gramEnd"/>
+        <w:t>./</w:t>
+      </w:r>
+      <w:proofErr w:type="spellStart"/>
       <w:r>
         <w:rPr>
           <w:rFonts w:ascii="Courier New" w:hAnsi="Courier New" w:cs="Courier New"/>
           <w:sz w:val="22"/>
         </w:rPr>
-        <w:t>/</w:t>
+        <w:t>sudoku</w:t>
+      </w:r>
+      <w:proofErr w:type="spellEnd"/>
+      <w:r>
+        <w:t xml:space="preserve">. </w:t>
+      </w:r>
+    </w:p>
+    <w:p/>
+    <w:p>
+      <w:pPr>
+        <w:rPr>
+          <w:sz w:val="32"/>
+        </w:rPr>
+      </w:pPr>
+      <w:r>
+        <w:rPr>
+          <w:sz w:val="32"/>
+        </w:rPr>
+        <w:t>Instructions (Windows):</w:t>
+      </w:r>
+    </w:p>
+    <w:p>
+      <w:r>
+        <w:t xml:space="preserve">Go to </w:t>
+      </w:r>
+      <w:hyperlink r:id="rId5" w:history="1">
+        <w:r>
+          <w:rPr>
+            <w:rStyle w:val="Hyperlink"/>
+          </w:rPr>
+          <w:t>https://www.haskell.org/platform/windows.html</w:t>
+        </w:r>
+      </w:hyperlink>
+      <w:r>
+        <w:t xml:space="preserve"> and install the minimal installer (modifying the cabal config in step 3 may not be necessary).  Run </w:t>
       </w:r>
       <w:proofErr w:type="spellStart"/>
       <w:r>
-        <w:rPr>
-          <w:rFonts w:ascii="Courier New" w:hAnsi="Courier New" w:cs="Courier New"/>
-          <w:sz w:val="22"/>
-        </w:rPr>
-        <w:t>sudoku</w:t>
+        <w:t>WinGHCi</w:t>
       </w:r>
       <w:proofErr w:type="spellEnd"/>
       <w:r>
-        <w:t xml:space="preserve">. </w:t>
+        <w:t>, load the desired file (</w:t>
+      </w:r>
+      <w:proofErr w:type="spellStart"/>
+      <w:r>
+        <w:t>sudoku.hs</w:t>
+      </w:r>
+      <w:proofErr w:type="spellEnd"/>
+      <w:r>
+        <w:t>), and click the red arrow to evaluate “main”.</w:t>
       </w:r>
     </w:p>
     <w:p/>
@@ -176,58 +205,10 @@
         <w:rPr>
           <w:sz w:val="32"/>
         </w:rPr>
-        <w:t>Instructions (Windows):</w:t>
-      </w:r>
-    </w:p>
-    <w:p>
-      <w:r>
-        <w:t>Follow the instructions on the official Haskell website above to compile</w:t>
-      </w:r>
-      <w:r>
-        <w:t xml:space="preserve"> and run</w:t>
-      </w:r>
-      <w:r>
-        <w:t xml:space="preserve"> </w:t>
-      </w:r>
-      <w:r>
-        <w:t>“</w:t>
-      </w:r>
-      <w:proofErr w:type="spellStart"/>
-      <w:proofErr w:type="gramStart"/>
-      <w:r>
-        <w:t>sudoku.hs</w:t>
-      </w:r>
-      <w:proofErr w:type="spellEnd"/>
-      <w:proofErr w:type="gramEnd"/>
-      <w:r>
-        <w:t xml:space="preserve">”. </w:t>
-      </w:r>
-      <w:r>
-        <w:t>All of the code is in that one file, and there are no 3</w:t>
-      </w:r>
-      <w:r>
-        <w:rPr>
-          <w:vertAlign w:val="superscript"/>
-        </w:rPr>
-        <w:t>rd</w:t>
-      </w:r>
-      <w:r>
-        <w:t xml:space="preserve"> party packages to include.</w:t>
-      </w:r>
-    </w:p>
-    <w:p/>
-    <w:p>
-      <w:pPr>
-        <w:rPr>
-          <w:sz w:val="32"/>
-        </w:rPr>
-      </w:pPr>
-      <w:r>
-        <w:rPr>
-          <w:sz w:val="32"/>
-        </w:rPr>
         <w:t>Input:</w:t>
       </w:r>
+      <w:bookmarkStart w:id="0" w:name="_GoBack"/>
+      <w:bookmarkEnd w:id="0"/>
     </w:p>
     <w:p>
       <w:r>
@@ -252,7 +233,7 @@
 </file>
 
 <file path=word/styles.xml><?xml version="1.0" encoding="utf-8"?>
-<w:styles xmlns:mc="http://schemas.openxmlformats.org/markup-compatibility/2006" xmlns:r="http://schemas.openxmlformats.org/officeDocument/2006/relationships" xmlns:w="http://schemas.openxmlformats.org/wordprocessingml/2006/main" xmlns:w14="http://schemas.microsoft.com/office/word/2010/wordml" xmlns:w15="http://schemas.microsoft.com/office/word/2012/wordml" mc:Ignorable="w14 w15">
+<w:styles xmlns:mc="http://schemas.openxmlformats.org/markup-compatibility/2006" xmlns:r="http://schemas.openxmlformats.org/officeDocument/2006/relationships" xmlns:w="http://schemas.openxmlformats.org/wordprocessingml/2006/main" xmlns:w14="http://schemas.microsoft.com/office/word/2010/wordml" xmlns:w15="http://schemas.microsoft.com/office/word/2012/wordml" xmlns:w16se="http://schemas.microsoft.com/office/word/2015/wordml/symex" mc:Ignorable="w14 w15 w16se">
   <w:docDefaults>
     <w:rPrDefault>
       <w:rPr>
@@ -264,7 +245,7 @@
     </w:rPrDefault>
     <w:pPrDefault/>
   </w:docDefaults>
-  <w:latentStyles w:defLockedState="0" w:defUIPriority="99" w:defSemiHidden="0" w:defUnhideWhenUsed="0" w:defQFormat="0" w:count="380">
+  <w:latentStyles w:defLockedState="0" w:defUIPriority="99" w:defSemiHidden="0" w:defUnhideWhenUsed="0" w:defQFormat="0" w:count="374">
     <w:lsdException w:name="Normal" w:uiPriority="0" w:qFormat="1"/>
     <w:lsdException w:name="heading 1" w:uiPriority="9" w:qFormat="1"/>
     <w:lsdException w:name="heading 2" w:semiHidden="1" w:uiPriority="9" w:unhideWhenUsed="1" w:qFormat="1"/>
@@ -421,15 +402,6 @@
     <w:lsdException w:name="Balloon Text" w:semiHidden="1" w:unhideWhenUsed="1"/>
     <w:lsdException w:name="Table Grid" w:uiPriority="39"/>
     <w:lsdException w:name="Table Theme" w:semiHidden="1" w:unhideWhenUsed="1"/>
-    <w:lsdException w:name="Note Level 1" w:semiHidden="1" w:unhideWhenUsed="1"/>
-    <w:lsdException w:name="Note Level 2" w:semiHidden="1" w:unhideWhenUsed="1"/>
-    <w:lsdException w:name="Note Level 3" w:semiHidden="1" w:unhideWhenUsed="1"/>
-    <w:lsdException w:name="Note Level 4" w:semiHidden="1" w:unhideWhenUsed="1"/>
-    <w:lsdException w:name="Note Level 5" w:semiHidden="1" w:unhideWhenUsed="1"/>
-    <w:lsdException w:name="Note Level 6" w:semiHidden="1" w:unhideWhenUsed="1"/>
-    <w:lsdException w:name="Note Level 7" w:semiHidden="1" w:unhideWhenUsed="1"/>
-    <w:lsdException w:name="Note Level 8" w:semiHidden="1" w:unhideWhenUsed="1"/>
-    <w:lsdException w:name="Note Level 9" w:semiHidden="1" w:unhideWhenUsed="1"/>
     <w:lsdException w:name="Placeholder Text" w:semiHidden="1"/>
     <w:lsdException w:name="No Spacing" w:uiPriority="1" w:qFormat="1"/>
     <w:lsdException w:name="Light Shading" w:uiPriority="60"/>
@@ -686,6 +658,16 @@
     <w:rPr>
       <w:color w:val="0563C1" w:themeColor="hyperlink"/>
       <w:u w:val="single"/>
+    </w:rPr>
+  </w:style>
+  <w:style w:type="character" w:styleId="Mention">
+    <w:name w:val="Mention"/>
+    <w:basedOn w:val="DefaultParagraphFont"/>
+    <w:uiPriority w:val="99"/>
+    <w:rsid w:val="00A0774A"/>
+    <w:rPr>
+      <w:color w:val="2B579A"/>
+      <w:shd w:val="clear" w:color="auto" w:fill="E6E6E6"/>
     </w:rPr>
   </w:style>
 </w:styles>

</xml_diff>